<commit_message>
Fix placement of table
</commit_message>
<xml_diff>
--- a/bib/Verslag/wis aangepast.docx
+++ b/bib/Verslag/wis aangepast.docx
@@ -1626,7 +1626,18 @@
         </w:rPr>
         <w:t xml:space="preserve">We gebruiken de eenvoudige waarde, volgens de formule:</w:t>
         <w:br/>
-        <w:t xml:space="preserve">PR(A) = (1-d) + d ( i=0nPR(Ti)/C(Ti) ) (!!!TODO!!!)</w:t>
+        <w:t xml:space="preserve">PR(A) = (1-d) + d ( i=0nPR(Ti)/C(Ti) ) </w:t>
+      </w:r>
+      <w:r>
+        <w:rPr>
+          <w:rFonts w:ascii="Calibri" w:hAnsi="Calibri" w:cs="Calibri" w:eastAsia="Calibri"/>
+          <w:color w:val="FF0000"/>
+          <w:spacing w:val="0"/>
+          <w:position w:val="0"/>
+          <w:sz w:val="24"/>
+          <w:shd w:fill="auto" w:val="clear"/>
+        </w:rPr>
+        <w:t xml:space="preserve">(!!!TODO!!!)</w:t>
       </w:r>
     </w:p>
     <w:p>
@@ -1666,23 +1677,34 @@
         <w:jc w:val="left"/>
         <w:rPr>
           <w:rFonts w:ascii="Calibri" w:hAnsi="Calibri" w:cs="Calibri" w:eastAsia="Calibri"/>
-          <w:color w:val="00000A"/>
-          <w:spacing w:val="0"/>
-          <w:position w:val="0"/>
-          <w:sz w:val="24"/>
-          <w:shd w:fill="auto" w:val="clear"/>
-        </w:rPr>
-      </w:pPr>
-      <w:r>
-        <w:rPr>
-          <w:rFonts w:ascii="Calibri" w:hAnsi="Calibri" w:cs="Calibri" w:eastAsia="Calibri"/>
-          <w:color w:val="000000"/>
-          <w:spacing w:val="0"/>
-          <w:position w:val="0"/>
-          <w:sz w:val="24"/>
-          <w:shd w:fill="auto" w:val="clear"/>
-        </w:rPr>
-        <w:t xml:space="preserve">d: vaak op 0.85 gezet, uit de paper van google over google pagerank.[x]</w:t>
+          <w:color w:val="FF0000"/>
+          <w:spacing w:val="0"/>
+          <w:position w:val="0"/>
+          <w:sz w:val="24"/>
+          <w:shd w:fill="auto" w:val="clear"/>
+        </w:rPr>
+      </w:pPr>
+      <w:r>
+        <w:rPr>
+          <w:rFonts w:ascii="Calibri" w:hAnsi="Calibri" w:cs="Calibri" w:eastAsia="Calibri"/>
+          <w:color w:val="000000"/>
+          <w:spacing w:val="0"/>
+          <w:position w:val="0"/>
+          <w:sz w:val="24"/>
+          <w:shd w:fill="auto" w:val="clear"/>
+        </w:rPr>
+        <w:t xml:space="preserve">d: vaak op 0.85 gezet, uit de paper van google over google pagerank</w:t>
+      </w:r>
+      <w:r>
+        <w:rPr>
+          <w:rFonts w:ascii="Calibri" w:hAnsi="Calibri" w:cs="Calibri" w:eastAsia="Calibri"/>
+          <w:color w:val="FF0000"/>
+          <w:spacing w:val="0"/>
+          <w:position w:val="0"/>
+          <w:sz w:val="24"/>
+          <w:shd w:fill="auto" w:val="clear"/>
+        </w:rPr>
+        <w:t xml:space="preserve">.[x]</w:t>
       </w:r>
     </w:p>
     <w:p>

</xml_diff>